<commit_message>
Update some words of test plan
</commit_message>
<xml_diff>
--- a/Document/Test plan/[Test plan-02] UC-02- Enroll a course.docx
+++ b/Document/Test plan/[Test plan-02] UC-02- Enroll a course.docx
@@ -212,8 +212,6 @@
         </w:rPr>
         <w:t>Data</w:t>
       </w:r>
-      <w:bookmarkStart w:id="0" w:name="_GoBack"/>
-      <w:bookmarkEnd w:id="0"/>
       <w:r>
         <w:rPr>
           <w:rStyle w:val="Heading2Char"/>
@@ -495,7 +493,15 @@
         <w:rPr>
           <w:rStyle w:val="Heading2Char"/>
         </w:rPr>
-        <w:t>Mock data provide</w:t>
+        <w:t>Data</w:t>
+      </w:r>
+      <w:bookmarkStart w:id="0" w:name="_GoBack"/>
+      <w:bookmarkEnd w:id="0"/>
+      <w:r>
+        <w:rPr>
+          <w:rStyle w:val="Heading2Char"/>
+        </w:rPr>
+        <w:t xml:space="preserve"> provide</w:t>
       </w:r>
       <w:r>
         <w:rPr>
@@ -2482,7 +2488,7 @@
 </file>
 
 <file path=customXml/itemProps1.xml><?xml version="1.0" encoding="utf-8"?>
-<ds:datastoreItem xmlns:ds="http://schemas.openxmlformats.org/officeDocument/2006/customXml" ds:itemID="{A2E7F2B3-9B7A-45AF-9277-5CA9E2877143}">
+<ds:datastoreItem xmlns:ds="http://schemas.openxmlformats.org/officeDocument/2006/customXml" ds:itemID="{C378711D-F7E1-447E-BF97-F84F09406132}">
   <ds:schemaRefs>
     <ds:schemaRef ds:uri="http://schemas.openxmlformats.org/officeDocument/2006/bibliography"/>
   </ds:schemaRefs>

</xml_diff>